<commit_message>
Update especificación de requerimientos
</commit_message>
<xml_diff>
--- a/Documentación/Especificación de requerimientos.docx
+++ b/Documentación/Especificación de requerimientos.docx
@@ -1,6 +1,6 @@
 
 <file path=word/document.xml><?xml version="1.0" encoding="utf-8"?>
-<w:document xmlns:wpc="http://schemas.microsoft.com/office/word/2010/wordprocessingCanvas" xmlns:cx="http://schemas.microsoft.com/office/drawing/2014/chartex" xmlns:cx1="http://schemas.microsoft.com/office/drawing/2015/9/8/chartex" xmlns:cx2="http://schemas.microsoft.com/office/drawing/2015/10/21/chartex" xmlns:cx3="http://schemas.microsoft.com/office/drawing/2016/5/9/chartex" xmlns:cx4="http://schemas.microsoft.com/office/drawing/2016/5/10/chartex" xmlns:cx5="http://schemas.microsoft.com/office/drawing/2016/5/11/chartex" xmlns:cx6="http://schemas.microsoft.com/office/drawing/2016/5/12/chartex" xmlns:cx7="http://schemas.microsoft.com/office/drawing/2016/5/13/chartex" xmlns:cx8="http://schemas.microsoft.com/office/drawing/2016/5/14/chartex" xmlns:mc="http://schemas.openxmlformats.org/markup-compatibility/2006" xmlns:aink="http://schemas.microsoft.com/office/drawing/2016/ink" xmlns:am3d="http://schemas.microsoft.com/office/drawing/2017/model3d" xmlns:o="urn:schemas-microsoft-com:office:office" xmlns:r="http://schemas.openxmlformats.org/officeDocument/2006/relationships" xmlns:m="http://schemas.openxmlformats.org/officeDocument/2006/math" xmlns:v="urn:schemas-microsoft-com:vml" xmlns:wp14="http://schemas.microsoft.com/office/word/2010/wordprocessingDrawing" xmlns:wp="http://schemas.openxmlformats.org/drawingml/2006/wordprocessingDrawing" xmlns:w10="urn:schemas-microsoft-com:office:word" xmlns:w="http://schemas.openxmlformats.org/wordprocessingml/2006/main" xmlns:w14="http://schemas.microsoft.com/office/word/2010/wordml" xmlns:w15="http://schemas.microsoft.com/office/word/2012/wordml" xmlns:w16cex="http://schemas.microsoft.com/office/word/2018/wordml/cex" xmlns:w16cid="http://schemas.microsoft.com/office/word/2016/wordml/cid" xmlns:w16="http://schemas.microsoft.com/office/word/2018/wordml" xmlns:w16sdtdh="http://schemas.microsoft.com/office/word/2020/wordml/sdtdatahash" xmlns:w16se="http://schemas.microsoft.com/office/word/2015/wordml/symex" xmlns:wpg="http://schemas.microsoft.com/office/word/2010/wordprocessingGroup" xmlns:wpi="http://schemas.microsoft.com/office/word/2010/wordprocessingInk" xmlns:wne="http://schemas.microsoft.com/office/word/2006/wordml" xmlns:wps="http://schemas.microsoft.com/office/word/2010/wordprocessingShape" mc:Ignorable="w14 w15 w16se w16cid w16 w16cex w16sdtdh wp14">
+<w:document xmlns:wpc="http://schemas.microsoft.com/office/word/2010/wordprocessingCanvas" xmlns:cx="http://schemas.microsoft.com/office/drawing/2014/chartex" xmlns:cx1="http://schemas.microsoft.com/office/drawing/2015/9/8/chartex" xmlns:cx2="http://schemas.microsoft.com/office/drawing/2015/10/21/chartex" xmlns:cx3="http://schemas.microsoft.com/office/drawing/2016/5/9/chartex" xmlns:cx4="http://schemas.microsoft.com/office/drawing/2016/5/10/chartex" xmlns:cx5="http://schemas.microsoft.com/office/drawing/2016/5/11/chartex" xmlns:cx6="http://schemas.microsoft.com/office/drawing/2016/5/12/chartex" xmlns:cx7="http://schemas.microsoft.com/office/drawing/2016/5/13/chartex" xmlns:cx8="http://schemas.microsoft.com/office/drawing/2016/5/14/chartex" xmlns:mc="http://schemas.openxmlformats.org/markup-compatibility/2006" xmlns:aink="http://schemas.microsoft.com/office/drawing/2016/ink" xmlns:am3d="http://schemas.microsoft.com/office/drawing/2017/model3d" xmlns:o="urn:schemas-microsoft-com:office:office" xmlns:oel="http://schemas.microsoft.com/office/2019/extlst" xmlns:r="http://schemas.openxmlformats.org/officeDocument/2006/relationships" xmlns:m="http://schemas.openxmlformats.org/officeDocument/2006/math" xmlns:v="urn:schemas-microsoft-com:vml" xmlns:wp14="http://schemas.microsoft.com/office/word/2010/wordprocessingDrawing" xmlns:wp="http://schemas.openxmlformats.org/drawingml/2006/wordprocessingDrawing" xmlns:w10="urn:schemas-microsoft-com:office:word" xmlns:w="http://schemas.openxmlformats.org/wordprocessingml/2006/main" xmlns:w14="http://schemas.microsoft.com/office/word/2010/wordml" xmlns:w15="http://schemas.microsoft.com/office/word/2012/wordml" xmlns:w16cex="http://schemas.microsoft.com/office/word/2018/wordml/cex" xmlns:w16cid="http://schemas.microsoft.com/office/word/2016/wordml/cid" xmlns:w16="http://schemas.microsoft.com/office/word/2018/wordml" xmlns:w16du="http://schemas.microsoft.com/office/word/2023/wordml/word16du" xmlns:w16sdtdh="http://schemas.microsoft.com/office/word/2020/wordml/sdtdatahash" xmlns:w16sdtfl="http://schemas.microsoft.com/office/word/2024/wordml/sdtformatlock" xmlns:w16se="http://schemas.microsoft.com/office/word/2015/wordml/symex" xmlns:wpg="http://schemas.microsoft.com/office/word/2010/wordprocessingGroup" xmlns:wpi="http://schemas.microsoft.com/office/word/2010/wordprocessingInk" xmlns:wne="http://schemas.microsoft.com/office/word/2006/wordml" xmlns:wps="http://schemas.microsoft.com/office/word/2010/wordprocessingShape" mc:Ignorable="w14 w15 w16se w16cid w16 w16cex w16sdtdh w16sdtfl w16du wp14">
   <w:body>
     <w:p>
       <w:pPr>
@@ -1439,7 +1439,7 @@
           <w:b/>
           <w:bCs/>
         </w:rPr>
-        <w:t xml:space="preserve"> Ofertar viajes</w:t>
+        <w:t xml:space="preserve"> Usuarios </w:t>
       </w:r>
     </w:p>
     <w:p>
@@ -1466,69 +1466,25 @@
         <w:rPr>
           <w:rFonts w:ascii="Times New Roman" w:hAnsi="Times New Roman" w:cs="Times New Roman"/>
         </w:rPr>
-        <w:t xml:space="preserve">El sistema debe permitir a los </w:t>
-      </w:r>
-      <w:r>
-        <w:rPr>
-          <w:rFonts w:ascii="Times New Roman" w:hAnsi="Times New Roman" w:cs="Times New Roman"/>
-        </w:rPr>
-        <w:t xml:space="preserve">conductores </w:t>
-      </w:r>
-      <w:r>
-        <w:rPr>
-          <w:rFonts w:ascii="Times New Roman" w:hAnsi="Times New Roman" w:cs="Times New Roman"/>
-        </w:rPr>
-        <w:t>crear ofertas de</w:t>
-      </w:r>
-      <w:r>
-        <w:rPr>
-          <w:rFonts w:ascii="Times New Roman" w:hAnsi="Times New Roman" w:cs="Times New Roman"/>
-        </w:rPr>
-        <w:t xml:space="preserve"> viajes</w:t>
-      </w:r>
-      <w:r>
-        <w:rPr>
-          <w:rFonts w:ascii="Times New Roman" w:hAnsi="Times New Roman" w:cs="Times New Roman"/>
-        </w:rPr>
-        <w:t xml:space="preserve">, especificando </w:t>
-      </w:r>
-      <w:r>
-        <w:rPr>
-          <w:rFonts w:ascii="Times New Roman" w:hAnsi="Times New Roman" w:cs="Times New Roman"/>
-        </w:rPr>
-        <w:t>la ruta</w:t>
-      </w:r>
-      <w:r>
-        <w:rPr>
-          <w:rFonts w:ascii="Times New Roman" w:hAnsi="Times New Roman" w:cs="Times New Roman"/>
-        </w:rPr>
-        <w:t>, horari</w:t>
-      </w:r>
-      <w:r>
-        <w:rPr>
-          <w:rFonts w:ascii="Times New Roman" w:hAnsi="Times New Roman" w:cs="Times New Roman"/>
-        </w:rPr>
-        <w:t>o</w:t>
-      </w:r>
-      <w:r>
-        <w:rPr>
-          <w:rFonts w:ascii="Times New Roman" w:hAnsi="Times New Roman" w:cs="Times New Roman"/>
-        </w:rPr>
-        <w:t xml:space="preserve">, y </w:t>
-      </w:r>
-      <w:r>
-        <w:rPr>
-          <w:rFonts w:ascii="Times New Roman" w:hAnsi="Times New Roman" w:cs="Times New Roman"/>
-        </w:rPr>
-        <w:t>precio.</w:t>
-      </w:r>
-      <w:r>
-        <w:rPr>
-          <w:rFonts w:ascii="Times New Roman" w:hAnsi="Times New Roman" w:cs="Times New Roman"/>
-          <w:b/>
-          <w:bCs/>
-        </w:rPr>
-        <w:t xml:space="preserve"> </w:t>
+        <w:t>el sistema debe permitir a</w:t>
+      </w:r>
+      <w:r>
+        <w:rPr>
+          <w:rFonts w:ascii="Times New Roman" w:hAnsi="Times New Roman" w:cs="Times New Roman"/>
+        </w:rPr>
+        <w:t xml:space="preserve"> los distintos tipos de</w:t>
+      </w:r>
+      <w:r>
+        <w:rPr>
+          <w:rFonts w:ascii="Times New Roman" w:hAnsi="Times New Roman" w:cs="Times New Roman"/>
+        </w:rPr>
+        <w:t xml:space="preserve"> usuario registrarse, ingresar</w:t>
+      </w:r>
+      <w:r>
+        <w:rPr>
+          <w:rFonts w:ascii="Times New Roman" w:hAnsi="Times New Roman" w:cs="Times New Roman"/>
+        </w:rPr>
+        <w:t xml:space="preserve"> a su cuenta y eliminar la misma. </w:t>
       </w:r>
     </w:p>
     <w:p>
@@ -1549,31 +1505,33 @@
           <w:b/>
           <w:bCs/>
         </w:rPr>
-        <w:t xml:space="preserve">RF-02: </w:t>
-      </w:r>
-      <w:r>
-        <w:rPr>
-          <w:rFonts w:ascii="Times New Roman" w:hAnsi="Times New Roman" w:cs="Times New Roman"/>
-        </w:rPr>
-        <w:t>Los</w:t>
-      </w:r>
-      <w:r>
-        <w:rPr>
-          <w:rFonts w:ascii="Times New Roman" w:hAnsi="Times New Roman" w:cs="Times New Roman"/>
-        </w:rPr>
-        <w:t xml:space="preserve"> conductores deben poder </w:t>
-      </w:r>
-      <w:r>
-        <w:rPr>
-          <w:rFonts w:ascii="Times New Roman" w:hAnsi="Times New Roman" w:cs="Times New Roman"/>
-        </w:rPr>
-        <w:t xml:space="preserve">eliminar </w:t>
-      </w:r>
-      <w:r>
-        <w:rPr>
-          <w:rFonts w:ascii="Times New Roman" w:hAnsi="Times New Roman" w:cs="Times New Roman"/>
-        </w:rPr>
-        <w:t>el viaje ofertado.</w:t>
+        <w:t>RF-02</w:t>
+      </w:r>
+      <w:r>
+        <w:rPr>
+          <w:rFonts w:ascii="Times New Roman" w:hAnsi="Times New Roman" w:cs="Times New Roman"/>
+          <w:b/>
+          <w:bCs/>
+        </w:rPr>
+        <w:t xml:space="preserve">: </w:t>
+      </w:r>
+      <w:r>
+        <w:rPr>
+          <w:rFonts w:ascii="Times New Roman" w:hAnsi="Times New Roman" w:cs="Times New Roman"/>
+        </w:rPr>
+        <w:t xml:space="preserve">Los usuarios han de poder editar su perfil dentro de la plataforma, teniendo en cuenta atributos como nombre, </w:t>
+      </w:r>
+      <w:r>
+        <w:rPr>
+          <w:rFonts w:ascii="Times New Roman" w:hAnsi="Times New Roman" w:cs="Times New Roman"/>
+        </w:rPr>
+        <w:t>número</w:t>
+      </w:r>
+      <w:r>
+        <w:rPr>
+          <w:rFonts w:ascii="Times New Roman" w:hAnsi="Times New Roman" w:cs="Times New Roman"/>
+        </w:rPr>
+        <w:t xml:space="preserve"> de teléfono, foto de perfil.</w:t>
       </w:r>
       <w:r>
         <w:rPr>
@@ -1606,6 +1564,351 @@
         <w:rPr>
           <w:rFonts w:ascii="Times New Roman" w:hAnsi="Times New Roman" w:cs="Times New Roman"/>
         </w:rPr>
+        <w:t xml:space="preserve">Los usuarios del sistema deben poder reingresar aun cuando hayan olvidado su contraseña, permitiendo cambiarla por medio de una notificación al correo electrónico. </w:t>
+      </w:r>
+    </w:p>
+    <w:p>
+      <w:pPr>
+        <w:ind w:left="360"/>
+        <w:rPr>
+          <w:rFonts w:ascii="Times New Roman" w:hAnsi="Times New Roman" w:cs="Times New Roman"/>
+          <w:b/>
+          <w:bCs/>
+        </w:rPr>
+      </w:pPr>
+    </w:p>
+    <w:p>
+      <w:pPr>
+        <w:ind w:left="360"/>
+        <w:rPr>
+          <w:rFonts w:ascii="Times New Roman" w:hAnsi="Times New Roman" w:cs="Times New Roman"/>
+          <w:b/>
+          <w:bCs/>
+        </w:rPr>
+      </w:pPr>
+      <w:r>
+        <w:rPr>
+          <w:rFonts w:ascii="Times New Roman" w:hAnsi="Times New Roman" w:cs="Times New Roman"/>
+          <w:b/>
+          <w:bCs/>
+        </w:rPr>
+        <w:t>3.1.1</w:t>
+      </w:r>
+      <w:r>
+        <w:rPr>
+          <w:rFonts w:ascii="Times New Roman" w:hAnsi="Times New Roman" w:cs="Times New Roman"/>
+          <w:b/>
+          <w:bCs/>
+        </w:rPr>
+        <w:t xml:space="preserve"> Ofertar viajes</w:t>
+      </w:r>
+    </w:p>
+    <w:p>
+      <w:pPr>
+        <w:numPr>
+          <w:ilvl w:val="0"/>
+          <w:numId w:val="12"/>
+        </w:numPr>
+        <w:rPr>
+          <w:rFonts w:ascii="Times New Roman" w:hAnsi="Times New Roman" w:cs="Times New Roman"/>
+          <w:b/>
+          <w:bCs/>
+        </w:rPr>
+      </w:pPr>
+      <w:r>
+        <w:rPr>
+          <w:rFonts w:ascii="Times New Roman" w:hAnsi="Times New Roman" w:cs="Times New Roman"/>
+          <w:b/>
+          <w:bCs/>
+        </w:rPr>
+        <w:t>RF-0</w:t>
+      </w:r>
+      <w:r>
+        <w:rPr>
+          <w:rFonts w:ascii="Times New Roman" w:hAnsi="Times New Roman" w:cs="Times New Roman"/>
+          <w:b/>
+          <w:bCs/>
+        </w:rPr>
+        <w:t>4</w:t>
+      </w:r>
+      <w:r>
+        <w:rPr>
+          <w:rFonts w:ascii="Times New Roman" w:hAnsi="Times New Roman" w:cs="Times New Roman"/>
+          <w:b/>
+          <w:bCs/>
+        </w:rPr>
+        <w:t xml:space="preserve">: </w:t>
+      </w:r>
+      <w:r>
+        <w:rPr>
+          <w:rFonts w:ascii="Times New Roman" w:hAnsi="Times New Roman" w:cs="Times New Roman"/>
+        </w:rPr>
+        <w:t xml:space="preserve">El sistema debe permitir a los </w:t>
+      </w:r>
+      <w:r>
+        <w:rPr>
+          <w:rFonts w:ascii="Times New Roman" w:hAnsi="Times New Roman" w:cs="Times New Roman"/>
+        </w:rPr>
+        <w:t>conductores</w:t>
+      </w:r>
+      <w:r>
+        <w:rPr>
+          <w:rFonts w:ascii="Times New Roman" w:hAnsi="Times New Roman" w:cs="Times New Roman"/>
+        </w:rPr>
+        <w:t xml:space="preserve"> oferta</w:t>
+      </w:r>
+      <w:r>
+        <w:rPr>
+          <w:rFonts w:ascii="Times New Roman" w:hAnsi="Times New Roman" w:cs="Times New Roman"/>
+        </w:rPr>
+        <w:t>r</w:t>
+      </w:r>
+      <w:r>
+        <w:rPr>
+          <w:rFonts w:ascii="Times New Roman" w:hAnsi="Times New Roman" w:cs="Times New Roman"/>
+        </w:rPr>
+        <w:t xml:space="preserve"> </w:t>
+      </w:r>
+      <w:r>
+        <w:rPr>
+          <w:rFonts w:ascii="Times New Roman" w:hAnsi="Times New Roman" w:cs="Times New Roman"/>
+        </w:rPr>
+        <w:t>viajes</w:t>
+      </w:r>
+      <w:r>
+        <w:rPr>
+          <w:rFonts w:ascii="Times New Roman" w:hAnsi="Times New Roman" w:cs="Times New Roman"/>
+        </w:rPr>
+        <w:t xml:space="preserve">, especificando </w:t>
+      </w:r>
+      <w:r>
+        <w:rPr>
+          <w:rFonts w:ascii="Times New Roman" w:hAnsi="Times New Roman" w:cs="Times New Roman"/>
+        </w:rPr>
+        <w:t>la ruta</w:t>
+      </w:r>
+      <w:r>
+        <w:rPr>
+          <w:rFonts w:ascii="Times New Roman" w:hAnsi="Times New Roman" w:cs="Times New Roman"/>
+        </w:rPr>
+        <w:t>, horari</w:t>
+      </w:r>
+      <w:r>
+        <w:rPr>
+          <w:rFonts w:ascii="Times New Roman" w:hAnsi="Times New Roman" w:cs="Times New Roman"/>
+        </w:rPr>
+        <w:t>o</w:t>
+      </w:r>
+      <w:r>
+        <w:rPr>
+          <w:rFonts w:ascii="Times New Roman" w:hAnsi="Times New Roman" w:cs="Times New Roman"/>
+        </w:rPr>
+        <w:t>,</w:t>
+      </w:r>
+      <w:r>
+        <w:rPr>
+          <w:rFonts w:ascii="Times New Roman" w:hAnsi="Times New Roman" w:cs="Times New Roman"/>
+        </w:rPr>
+        <w:t xml:space="preserve"> vehículo</w:t>
+      </w:r>
+      <w:r>
+        <w:rPr>
+          <w:rFonts w:ascii="Times New Roman" w:hAnsi="Times New Roman" w:cs="Times New Roman"/>
+        </w:rPr>
+        <w:t xml:space="preserve"> y </w:t>
+      </w:r>
+      <w:r>
+        <w:rPr>
+          <w:rFonts w:ascii="Times New Roman" w:hAnsi="Times New Roman" w:cs="Times New Roman"/>
+        </w:rPr>
+        <w:t>precio.</w:t>
+      </w:r>
+      <w:r>
+        <w:rPr>
+          <w:rFonts w:ascii="Times New Roman" w:hAnsi="Times New Roman" w:cs="Times New Roman"/>
+          <w:b/>
+          <w:bCs/>
+        </w:rPr>
+        <w:t xml:space="preserve"> </w:t>
+      </w:r>
+    </w:p>
+    <w:p>
+      <w:pPr>
+        <w:numPr>
+          <w:ilvl w:val="0"/>
+          <w:numId w:val="12"/>
+        </w:numPr>
+        <w:rPr>
+          <w:rFonts w:ascii="Times New Roman" w:hAnsi="Times New Roman" w:cs="Times New Roman"/>
+          <w:b/>
+          <w:bCs/>
+        </w:rPr>
+      </w:pPr>
+      <w:r>
+        <w:rPr>
+          <w:rFonts w:ascii="Times New Roman" w:hAnsi="Times New Roman" w:cs="Times New Roman"/>
+          <w:b/>
+          <w:bCs/>
+        </w:rPr>
+        <w:t>RF-0</w:t>
+      </w:r>
+      <w:r>
+        <w:rPr>
+          <w:rFonts w:ascii="Times New Roman" w:hAnsi="Times New Roman" w:cs="Times New Roman"/>
+          <w:b/>
+          <w:bCs/>
+        </w:rPr>
+        <w:t>5</w:t>
+      </w:r>
+      <w:r>
+        <w:rPr>
+          <w:rFonts w:ascii="Times New Roman" w:hAnsi="Times New Roman" w:cs="Times New Roman"/>
+          <w:b/>
+          <w:bCs/>
+        </w:rPr>
+        <w:t xml:space="preserve">: </w:t>
+      </w:r>
+      <w:r>
+        <w:rPr>
+          <w:rFonts w:ascii="Times New Roman" w:hAnsi="Times New Roman" w:cs="Times New Roman"/>
+        </w:rPr>
+        <w:t>Los</w:t>
+      </w:r>
+      <w:r>
+        <w:rPr>
+          <w:rFonts w:ascii="Times New Roman" w:hAnsi="Times New Roman" w:cs="Times New Roman"/>
+        </w:rPr>
+        <w:t xml:space="preserve"> conductores deben poder </w:t>
+      </w:r>
+      <w:r>
+        <w:rPr>
+          <w:rFonts w:ascii="Times New Roman" w:hAnsi="Times New Roman" w:cs="Times New Roman"/>
+        </w:rPr>
+        <w:t xml:space="preserve">eliminar </w:t>
+      </w:r>
+      <w:r>
+        <w:rPr>
+          <w:rFonts w:ascii="Times New Roman" w:hAnsi="Times New Roman" w:cs="Times New Roman"/>
+        </w:rPr>
+        <w:t>el viaje ofertado</w:t>
+      </w:r>
+      <w:r>
+        <w:rPr>
+          <w:rFonts w:ascii="Times New Roman" w:hAnsi="Times New Roman" w:cs="Times New Roman"/>
+        </w:rPr>
+        <w:t xml:space="preserve">, y en caso de que el viaje tenga un cliente registrado, este sea notificado. </w:t>
+      </w:r>
+      <w:r>
+        <w:rPr>
+          <w:rFonts w:ascii="Times New Roman" w:hAnsi="Times New Roman" w:cs="Times New Roman"/>
+          <w:b/>
+          <w:bCs/>
+        </w:rPr>
+        <w:t>X</w:t>
+      </w:r>
+    </w:p>
+    <w:p>
+      <w:pPr>
+        <w:numPr>
+          <w:ilvl w:val="0"/>
+          <w:numId w:val="12"/>
+        </w:numPr>
+        <w:rPr>
+          <w:rFonts w:ascii="Times New Roman" w:hAnsi="Times New Roman" w:cs="Times New Roman"/>
+          <w:b/>
+          <w:bCs/>
+        </w:rPr>
+      </w:pPr>
+      <w:r>
+        <w:rPr>
+          <w:rFonts w:ascii="Times New Roman" w:hAnsi="Times New Roman" w:cs="Times New Roman"/>
+          <w:b/>
+          <w:bCs/>
+        </w:rPr>
+        <w:lastRenderedPageBreak/>
+        <w:t>RF-0</w:t>
+      </w:r>
+      <w:r>
+        <w:rPr>
+          <w:rFonts w:ascii="Times New Roman" w:hAnsi="Times New Roman" w:cs="Times New Roman"/>
+          <w:b/>
+          <w:bCs/>
+        </w:rPr>
+        <w:t>6</w:t>
+      </w:r>
+      <w:r>
+        <w:rPr>
+          <w:rFonts w:ascii="Times New Roman" w:hAnsi="Times New Roman" w:cs="Times New Roman"/>
+          <w:b/>
+          <w:bCs/>
+        </w:rPr>
+        <w:t xml:space="preserve">: </w:t>
+      </w:r>
+      <w:r>
+        <w:rPr>
+          <w:rFonts w:ascii="Times New Roman" w:hAnsi="Times New Roman" w:cs="Times New Roman"/>
+        </w:rPr>
+        <w:t>Los viajes ofertados disponibles deben mostrarse a los</w:t>
+      </w:r>
+      <w:r>
+        <w:rPr>
+          <w:rFonts w:ascii="Times New Roman" w:hAnsi="Times New Roman" w:cs="Times New Roman"/>
+        </w:rPr>
+        <w:t xml:space="preserve"> diferentes tipos de</w:t>
+      </w:r>
+      <w:r>
+        <w:rPr>
+          <w:rFonts w:ascii="Times New Roman" w:hAnsi="Times New Roman" w:cs="Times New Roman"/>
+        </w:rPr>
+        <w:t xml:space="preserve"> usuarios en una sección de viajes.</w:t>
+      </w:r>
+      <w:r>
+        <w:rPr>
+          <w:rFonts w:ascii="Times New Roman" w:hAnsi="Times New Roman" w:cs="Times New Roman"/>
+          <w:b/>
+          <w:bCs/>
+        </w:rPr>
+        <w:t xml:space="preserve">  </w:t>
+      </w:r>
+    </w:p>
+    <w:p>
+      <w:pPr>
+        <w:numPr>
+          <w:ilvl w:val="0"/>
+          <w:numId w:val="12"/>
+        </w:numPr>
+        <w:rPr>
+          <w:rFonts w:ascii="Times New Roman" w:hAnsi="Times New Roman" w:cs="Times New Roman"/>
+        </w:rPr>
+      </w:pPr>
+      <w:r>
+        <w:rPr>
+          <w:rFonts w:ascii="Times New Roman" w:hAnsi="Times New Roman" w:cs="Times New Roman"/>
+          <w:b/>
+          <w:bCs/>
+        </w:rPr>
+        <w:t>RF-0</w:t>
+      </w:r>
+      <w:r>
+        <w:rPr>
+          <w:rFonts w:ascii="Times New Roman" w:hAnsi="Times New Roman" w:cs="Times New Roman"/>
+          <w:b/>
+          <w:bCs/>
+        </w:rPr>
+        <w:t>7</w:t>
+      </w:r>
+      <w:r>
+        <w:rPr>
+          <w:rFonts w:ascii="Times New Roman" w:hAnsi="Times New Roman" w:cs="Times New Roman"/>
+          <w:b/>
+          <w:bCs/>
+        </w:rPr>
+        <w:t xml:space="preserve">: </w:t>
+      </w:r>
+      <w:r>
+        <w:rPr>
+          <w:rFonts w:ascii="Times New Roman" w:hAnsi="Times New Roman" w:cs="Times New Roman"/>
+        </w:rPr>
         <w:t xml:space="preserve">El sistema debe permitir que los conductores decidan si aceptan o no </w:t>
       </w:r>
       <w:r>
@@ -1713,7 +2016,7 @@
           <w:b/>
           <w:bCs/>
         </w:rPr>
-        <w:t>4</w:t>
+        <w:t>8</w:t>
       </w:r>
       <w:r>
         <w:rPr>
@@ -1762,7 +2065,7 @@
           <w:b/>
           <w:bCs/>
         </w:rPr>
-        <w:t>5</w:t>
+        <w:t>9</w:t>
       </w:r>
       <w:r>
         <w:rPr>
@@ -1782,8 +2085,16 @@
         <w:rPr>
           <w:rFonts w:ascii="Times New Roman" w:hAnsi="Times New Roman" w:cs="Times New Roman"/>
         </w:rPr>
-        <w:t xml:space="preserve"> push</w:t>
-      </w:r>
+        <w:t xml:space="preserve"> </w:t>
+      </w:r>
+      <w:proofErr w:type="spellStart"/>
+      <w:r>
+        <w:rPr>
+          <w:rFonts w:ascii="Times New Roman" w:hAnsi="Times New Roman" w:cs="Times New Roman"/>
+        </w:rPr>
+        <w:t>push</w:t>
+      </w:r>
+      <w:proofErr w:type="spellEnd"/>
       <w:r>
         <w:rPr>
           <w:rFonts w:ascii="Times New Roman" w:hAnsi="Times New Roman" w:cs="Times New Roman"/>
@@ -1843,15 +2154,15 @@
           <w:b/>
           <w:bCs/>
         </w:rPr>
-        <w:t>RF-0</w:t>
-      </w:r>
-      <w:r>
-        <w:rPr>
-          <w:rFonts w:ascii="Times New Roman" w:hAnsi="Times New Roman" w:cs="Times New Roman"/>
-          <w:b/>
-          <w:bCs/>
-        </w:rPr>
-        <w:t>6</w:t>
+        <w:t>RF-</w:t>
+      </w:r>
+      <w:r>
+        <w:rPr>
+          <w:rFonts w:ascii="Times New Roman" w:hAnsi="Times New Roman" w:cs="Times New Roman"/>
+          <w:b/>
+          <w:bCs/>
+        </w:rPr>
+        <w:t>10</w:t>
       </w:r>
       <w:r>
         <w:rPr>
@@ -1898,16 +2209,66 @@
           <w:b/>
           <w:bCs/>
         </w:rPr>
-        <w:lastRenderedPageBreak/>
-        <w:t>RF-0</w:t>
-      </w:r>
-      <w:r>
-        <w:rPr>
-          <w:rFonts w:ascii="Times New Roman" w:hAnsi="Times New Roman" w:cs="Times New Roman"/>
-          <w:b/>
-          <w:bCs/>
-        </w:rPr>
-        <w:t>7</w:t>
+        <w:t>RF-</w:t>
+      </w:r>
+      <w:r>
+        <w:rPr>
+          <w:rFonts w:ascii="Times New Roman" w:hAnsi="Times New Roman" w:cs="Times New Roman"/>
+          <w:b/>
+          <w:bCs/>
+        </w:rPr>
+        <w:t>11</w:t>
+      </w:r>
+      <w:r>
+        <w:rPr>
+          <w:rFonts w:ascii="Times New Roman" w:hAnsi="Times New Roman" w:cs="Times New Roman"/>
+          <w:b/>
+          <w:bCs/>
+        </w:rPr>
+        <w:t xml:space="preserve">: </w:t>
+      </w:r>
+      <w:r>
+        <w:rPr>
+          <w:rFonts w:ascii="Times New Roman" w:hAnsi="Times New Roman" w:cs="Times New Roman"/>
+        </w:rPr>
+        <w:t>El sistema debe recibir los comentarios realizados, y comprobar que no tengan lenguaje inapropiado antes de publicarlos.</w:t>
+      </w:r>
+      <w:r>
+        <w:rPr>
+          <w:rFonts w:ascii="Times New Roman" w:hAnsi="Times New Roman" w:cs="Times New Roman"/>
+          <w:b/>
+          <w:bCs/>
+        </w:rPr>
+        <w:t xml:space="preserve">  </w:t>
+      </w:r>
+    </w:p>
+    <w:p>
+      <w:pPr>
+        <w:numPr>
+          <w:ilvl w:val="0"/>
+          <w:numId w:val="14"/>
+        </w:numPr>
+        <w:rPr>
+          <w:rFonts w:ascii="Times New Roman" w:hAnsi="Times New Roman" w:cs="Times New Roman"/>
+          <w:b/>
+          <w:bCs/>
+        </w:rPr>
+      </w:pPr>
+      <w:r>
+        <w:rPr>
+          <w:rFonts w:ascii="Times New Roman" w:hAnsi="Times New Roman" w:cs="Times New Roman"/>
+          <w:b/>
+          <w:bCs/>
+        </w:rPr>
+        <w:t>RF-</w:t>
+      </w:r>
+      <w:r>
+        <w:rPr>
+          <w:rFonts w:ascii="Times New Roman" w:hAnsi="Times New Roman" w:cs="Times New Roman"/>
+          <w:b/>
+          <w:bCs/>
+        </w:rPr>
+        <w:t>12</w:t>
       </w:r>
       <w:r>
         <w:rPr>
@@ -1982,15 +2343,15 @@
           <w:b/>
           <w:bCs/>
         </w:rPr>
-        <w:t>RF-0</w:t>
-      </w:r>
-      <w:r>
-        <w:rPr>
-          <w:rFonts w:ascii="Times New Roman" w:hAnsi="Times New Roman" w:cs="Times New Roman"/>
-          <w:b/>
-          <w:bCs/>
-        </w:rPr>
-        <w:t>8</w:t>
+        <w:t>RF-</w:t>
+      </w:r>
+      <w:r>
+        <w:rPr>
+          <w:rFonts w:ascii="Times New Roman" w:hAnsi="Times New Roman" w:cs="Times New Roman"/>
+          <w:b/>
+          <w:bCs/>
+        </w:rPr>
+        <w:t>13</w:t>
       </w:r>
       <w:r>
         <w:rPr>
@@ -2057,7 +2418,23 @@
           <w:b/>
           <w:bCs/>
         </w:rPr>
-        <w:t xml:space="preserve">RF-09: </w:t>
+        <w:t>RF-</w:t>
+      </w:r>
+      <w:r>
+        <w:rPr>
+          <w:rFonts w:ascii="Times New Roman" w:hAnsi="Times New Roman" w:cs="Times New Roman"/>
+          <w:b/>
+          <w:bCs/>
+        </w:rPr>
+        <w:t>14</w:t>
+      </w:r>
+      <w:r>
+        <w:rPr>
+          <w:rFonts w:ascii="Times New Roman" w:hAnsi="Times New Roman" w:cs="Times New Roman"/>
+          <w:b/>
+          <w:bCs/>
+        </w:rPr>
+        <w:t xml:space="preserve">: </w:t>
       </w:r>
       <w:r>
         <w:rPr>
@@ -2088,13 +2465,15 @@
           <w:b/>
           <w:bCs/>
         </w:rPr>
-        <w:t>RF-</w:t>
-      </w:r>
-      <w:r>
-        <w:rPr>
-          <w:rFonts w:ascii="Times New Roman" w:hAnsi="Times New Roman" w:cs="Times New Roman"/>
-        </w:rPr>
-        <w:t>10</w:t>
+        <w:t>RF</w:t>
+      </w:r>
+      <w:r>
+        <w:rPr>
+          <w:rFonts w:ascii="Times New Roman" w:hAnsi="Times New Roman" w:cs="Times New Roman"/>
+          <w:b/>
+          <w:bCs/>
+        </w:rPr>
+        <w:t>-15</w:t>
       </w:r>
       <w:r>
         <w:rPr>
@@ -2146,7 +2525,7 @@
           <w:b/>
           <w:bCs/>
         </w:rPr>
-        <w:t>1</w:t>
+        <w:t>6</w:t>
       </w:r>
       <w:r>
         <w:rPr>
@@ -2222,6 +2601,7 @@
           <w:b/>
           <w:bCs/>
         </w:rPr>
+        <w:lastRenderedPageBreak/>
         <w:t>3.2.1 Rendimiento</w:t>
       </w:r>
     </w:p>
@@ -2490,7 +2870,14 @@
         <w:rPr>
           <w:rFonts w:ascii="Times New Roman" w:hAnsi="Times New Roman" w:cs="Times New Roman"/>
         </w:rPr>
-        <w:t xml:space="preserve"> El sistema de no debe permitir la transferencia de los datos bancarios de usuarios a otros softwa</w:t>
+        <w:t xml:space="preserve"> El sistema de no debe permitir la transferencia de los datos bancarios de usuarios a otros </w:t>
+      </w:r>
+      <w:proofErr w:type="spellStart"/>
+      <w:r>
+        <w:rPr>
+          <w:rFonts w:ascii="Times New Roman" w:hAnsi="Times New Roman" w:cs="Times New Roman"/>
+        </w:rPr>
+        <w:t>softwa</w:t>
       </w:r>
       <w:r>
         <w:rPr>
@@ -2498,6 +2885,7 @@
         </w:rPr>
         <w:t>r</w:t>
       </w:r>
+      <w:proofErr w:type="spellEnd"/>
       <w:r>
         <w:rPr>
           <w:rFonts w:ascii="Times New Roman" w:hAnsi="Times New Roman" w:cs="Times New Roman"/>
@@ -2521,7 +2909,6 @@
           <w:b/>
           <w:bCs/>
         </w:rPr>
-        <w:lastRenderedPageBreak/>
         <w:t>RNF-</w:t>
       </w:r>
       <w:r>
@@ -2662,7 +3049,21 @@
         <w:rPr>
           <w:rFonts w:ascii="Times New Roman" w:hAnsi="Times New Roman" w:cs="Times New Roman"/>
         </w:rPr>
-        <w:t xml:space="preserve"> 4 clicks.</w:t>
+        <w:t xml:space="preserve"> 4 </w:t>
+      </w:r>
+      <w:proofErr w:type="spellStart"/>
+      <w:r>
+        <w:rPr>
+          <w:rFonts w:ascii="Times New Roman" w:hAnsi="Times New Roman" w:cs="Times New Roman"/>
+        </w:rPr>
+        <w:t>clicks</w:t>
+      </w:r>
+      <w:proofErr w:type="spellEnd"/>
+      <w:r>
+        <w:rPr>
+          <w:rFonts w:ascii="Times New Roman" w:hAnsi="Times New Roman" w:cs="Times New Roman"/>
+        </w:rPr>
+        <w:t>.</w:t>
       </w:r>
       <w:r>
         <w:rPr>
@@ -2962,7 +3363,21 @@
         <w:rPr>
           <w:rFonts w:ascii="Times New Roman" w:hAnsi="Times New Roman" w:cs="Times New Roman"/>
         </w:rPr>
-        <w:t xml:space="preserve"> push a los usuarios.</w:t>
+        <w:t xml:space="preserve"> </w:t>
+      </w:r>
+      <w:proofErr w:type="spellStart"/>
+      <w:r>
+        <w:rPr>
+          <w:rFonts w:ascii="Times New Roman" w:hAnsi="Times New Roman" w:cs="Times New Roman"/>
+        </w:rPr>
+        <w:t>push</w:t>
+      </w:r>
+      <w:proofErr w:type="spellEnd"/>
+      <w:r>
+        <w:rPr>
+          <w:rFonts w:ascii="Times New Roman" w:hAnsi="Times New Roman" w:cs="Times New Roman"/>
+        </w:rPr>
+        <w:t xml:space="preserve"> a los usuarios.</w:t>
       </w:r>
     </w:p>
     <w:p>
@@ -3084,7 +3499,25 @@
           <w:b/>
           <w:bCs/>
         </w:rPr>
-        <w:t>Notificaciones push:</w:t>
+        <w:t xml:space="preserve">Notificaciones </w:t>
+      </w:r>
+      <w:proofErr w:type="spellStart"/>
+      <w:r>
+        <w:rPr>
+          <w:rFonts w:ascii="Times New Roman" w:hAnsi="Times New Roman" w:cs="Times New Roman"/>
+          <w:b/>
+          <w:bCs/>
+        </w:rPr>
+        <w:t>push</w:t>
+      </w:r>
+      <w:proofErr w:type="spellEnd"/>
+      <w:r>
+        <w:rPr>
+          <w:rFonts w:ascii="Times New Roman" w:hAnsi="Times New Roman" w:cs="Times New Roman"/>
+          <w:b/>
+          <w:bCs/>
+        </w:rPr>
+        <w:t>:</w:t>
       </w:r>
       <w:r>
         <w:rPr>
@@ -3136,7 +3569,35 @@
         <w:rPr>
           <w:rFonts w:ascii="Times New Roman" w:hAnsi="Times New Roman" w:cs="Times New Roman"/>
         </w:rPr>
-        <w:t>s el acrónimo de la expresión inglesa User Experience, que significa "experiencia de usuario", es decir, la experiencia del usuario a la hora de interactuar con un sistema digital </w:t>
+        <w:t xml:space="preserve">s el acrónimo de la expresión inglesa </w:t>
+      </w:r>
+      <w:proofErr w:type="spellStart"/>
+      <w:r>
+        <w:rPr>
+          <w:rFonts w:ascii="Times New Roman" w:hAnsi="Times New Roman" w:cs="Times New Roman"/>
+        </w:rPr>
+        <w:t>User</w:t>
+      </w:r>
+      <w:proofErr w:type="spellEnd"/>
+      <w:r>
+        <w:rPr>
+          <w:rFonts w:ascii="Times New Roman" w:hAnsi="Times New Roman" w:cs="Times New Roman"/>
+        </w:rPr>
+        <w:t xml:space="preserve"> </w:t>
+      </w:r>
+      <w:proofErr w:type="spellStart"/>
+      <w:r>
+        <w:rPr>
+          <w:rFonts w:ascii="Times New Roman" w:hAnsi="Times New Roman" w:cs="Times New Roman"/>
+        </w:rPr>
+        <w:t>Experience</w:t>
+      </w:r>
+      <w:proofErr w:type="spellEnd"/>
+      <w:r>
+        <w:rPr>
+          <w:rFonts w:ascii="Times New Roman" w:hAnsi="Times New Roman" w:cs="Times New Roman"/>
+        </w:rPr>
+        <w:t>, que significa "experiencia de usuario", es decir, la experiencia del usuario a la hora de interactuar con un sistema digital </w:t>
       </w:r>
     </w:p>
     <w:p>
@@ -3152,7 +3613,6 @@
           <w:b/>
           <w:bCs/>
         </w:rPr>
-        <w:lastRenderedPageBreak/>
         <w:t>UI:</w:t>
       </w:r>
       <w:r>
@@ -3173,95 +3633,39 @@
         </w:rPr>
         <w:t>l Diseño de Interfaz o </w:t>
       </w:r>
+      <w:proofErr w:type="spellStart"/>
       <w:r>
         <w:rPr>
           <w:rFonts w:ascii="Times New Roman" w:hAnsi="Times New Roman" w:cs="Times New Roman"/>
           <w:i/>
           <w:iCs/>
         </w:rPr>
-        <w:t>User Interface</w:t>
-      </w:r>
-      <w:r>
-        <w:rPr>
-          <w:rFonts w:ascii="Times New Roman" w:hAnsi="Times New Roman" w:cs="Times New Roman"/>
-        </w:rPr>
-        <w:t> (UI), se refiere a todo aquello con lo que los usuarios interactúan directamente (la capa externa de un producto o servicio digital).</w:t>
-      </w:r>
-    </w:p>
-    <w:p>
-      <w:pPr>
-        <w:ind w:left="360"/>
-        <w:rPr>
-          <w:rFonts w:ascii="Times New Roman" w:hAnsi="Times New Roman" w:cs="Times New Roman"/>
-        </w:rPr>
-      </w:pPr>
-    </w:p>
-    <w:p>
-      <w:pPr>
-        <w:ind w:left="360"/>
-        <w:rPr>
-          <w:rFonts w:ascii="Times New Roman" w:hAnsi="Times New Roman" w:cs="Times New Roman"/>
-          <w:b/>
-          <w:bCs/>
-        </w:rPr>
-      </w:pPr>
-      <w:r>
-        <w:rPr>
-          <w:rFonts w:ascii="Times New Roman" w:hAnsi="Times New Roman" w:cs="Times New Roman"/>
-          <w:b/>
-          <w:bCs/>
-        </w:rPr>
-        <w:t xml:space="preserve">4.2 Referencias bibliográficas </w:t>
-      </w:r>
-    </w:p>
-    <w:p>
-      <w:pPr>
-        <w:ind w:left="360"/>
-        <w:rPr>
-          <w:rFonts w:ascii="Times New Roman" w:hAnsi="Times New Roman" w:cs="Times New Roman"/>
-        </w:rPr>
-      </w:pPr>
-      <w:r>
-        <w:rPr>
-          <w:rFonts w:ascii="Times New Roman" w:hAnsi="Times New Roman" w:cs="Times New Roman"/>
-        </w:rPr>
-        <w:t>De, E. (2014, May 6). </w:t>
-      </w:r>
+        <w:t>User</w:t>
+      </w:r>
+      <w:proofErr w:type="spellEnd"/>
       <w:r>
         <w:rPr>
           <w:rFonts w:ascii="Times New Roman" w:hAnsi="Times New Roman" w:cs="Times New Roman"/>
           <w:i/>
           <w:iCs/>
         </w:rPr>
-        <w:t>Software</w:t>
-      </w:r>
-      <w:r>
-        <w:rPr>
-          <w:rFonts w:ascii="Times New Roman" w:hAnsi="Times New Roman" w:cs="Times New Roman"/>
-        </w:rPr>
-        <w:t>. Enciclopedia Significados. https://www.significados.com/software/</w:t>
-      </w:r>
-    </w:p>
-    <w:p>
-      <w:pPr>
-        <w:ind w:left="360"/>
-        <w:rPr>
-          <w:rFonts w:ascii="Times New Roman" w:hAnsi="Times New Roman" w:cs="Times New Roman"/>
-        </w:rPr>
-      </w:pPr>
+        <w:t xml:space="preserve"> </w:t>
+      </w:r>
+      <w:proofErr w:type="gramStart"/>
       <w:r>
         <w:rPr>
           <w:rFonts w:ascii="Times New Roman" w:hAnsi="Times New Roman" w:cs="Times New Roman"/>
           <w:i/>
           <w:iCs/>
         </w:rPr>
-        <w:t>¿Qué es una API?</w:t>
-      </w:r>
-      <w:r>
-        <w:rPr>
-          <w:rFonts w:ascii="Times New Roman" w:hAnsi="Times New Roman" w:cs="Times New Roman"/>
-        </w:rPr>
-        <w:t> (n.d.). Redhat.com. Retrieved February 24, 2025, from https://www.redhat.com/es/topics/api/what-are-application-programming-interfaces</w:t>
+        <w:t>Interface</w:t>
+      </w:r>
+      <w:proofErr w:type="gramEnd"/>
+      <w:r>
+        <w:rPr>
+          <w:rFonts w:ascii="Times New Roman" w:hAnsi="Times New Roman" w:cs="Times New Roman"/>
+        </w:rPr>
+        <w:t> (UI), se refiere a todo aquello con lo que los usuarios interactúan directamente (la capa externa de un producto o servicio digital).</w:t>
       </w:r>
     </w:p>
     <w:p>
@@ -3271,11 +3675,37 @@
           <w:rFonts w:ascii="Times New Roman" w:hAnsi="Times New Roman" w:cs="Times New Roman"/>
         </w:rPr>
       </w:pPr>
-      <w:r>
-        <w:rPr>
-          <w:rFonts w:ascii="Times New Roman" w:hAnsi="Times New Roman" w:cs="Times New Roman"/>
-        </w:rPr>
-        <w:t>¿Qué es una notificación push? (2024, September 24). </w:t>
+    </w:p>
+    <w:p>
+      <w:pPr>
+        <w:ind w:left="360"/>
+        <w:rPr>
+          <w:rFonts w:ascii="Times New Roman" w:hAnsi="Times New Roman" w:cs="Times New Roman"/>
+          <w:b/>
+          <w:bCs/>
+        </w:rPr>
+      </w:pPr>
+      <w:r>
+        <w:rPr>
+          <w:rFonts w:ascii="Times New Roman" w:hAnsi="Times New Roman" w:cs="Times New Roman"/>
+          <w:b/>
+          <w:bCs/>
+        </w:rPr>
+        <w:t xml:space="preserve">4.2 Referencias bibliográficas </w:t>
+      </w:r>
+    </w:p>
+    <w:p>
+      <w:pPr>
+        <w:ind w:left="360"/>
+        <w:rPr>
+          <w:rFonts w:ascii="Times New Roman" w:hAnsi="Times New Roman" w:cs="Times New Roman"/>
+        </w:rPr>
+      </w:pPr>
+      <w:r>
+        <w:rPr>
+          <w:rFonts w:ascii="Times New Roman" w:hAnsi="Times New Roman" w:cs="Times New Roman"/>
+        </w:rPr>
+        <w:t>De, E. (2014, May 6). </w:t>
       </w:r>
       <w:r>
         <w:rPr>
@@ -3283,13 +3713,13 @@
           <w:i/>
           <w:iCs/>
         </w:rPr>
-        <w:t>Ibm.com</w:t>
-      </w:r>
-      <w:r>
-        <w:rPr>
-          <w:rFonts w:ascii="Times New Roman" w:hAnsi="Times New Roman" w:cs="Times New Roman"/>
-        </w:rPr>
-        <w:t>. https://www.ibm.com/es-es/topics/push-notifications</w:t>
+        <w:t>Software</w:t>
+      </w:r>
+      <w:r>
+        <w:rPr>
+          <w:rFonts w:ascii="Times New Roman" w:hAnsi="Times New Roman" w:cs="Times New Roman"/>
+        </w:rPr>
+        <w:t>. Enciclopedia Significados. https://www.significados.com/software/</w:t>
       </w:r>
     </w:p>
     <w:p>
@@ -3305,13 +3735,69 @@
           <w:i/>
           <w:iCs/>
         </w:rPr>
-        <w:t>¿Qué es UX?</w:t>
-      </w:r>
-      <w:r>
-        <w:rPr>
-          <w:rFonts w:ascii="Times New Roman" w:hAnsi="Times New Roman" w:cs="Times New Roman"/>
-        </w:rPr>
-        <w:t> (2019, July 11). Domestika. https://www.domestika.org/es/blog/2125-que-es-ux</w:t>
+        <w:t>¿Qué es una API?</w:t>
+      </w:r>
+      <w:r>
+        <w:rPr>
+          <w:rFonts w:ascii="Times New Roman" w:hAnsi="Times New Roman" w:cs="Times New Roman"/>
+        </w:rPr>
+        <w:t> (</w:t>
+      </w:r>
+      <w:proofErr w:type="spellStart"/>
+      <w:r>
+        <w:rPr>
+          <w:rFonts w:ascii="Times New Roman" w:hAnsi="Times New Roman" w:cs="Times New Roman"/>
+        </w:rPr>
+        <w:t>n.d</w:t>
+      </w:r>
+      <w:proofErr w:type="spellEnd"/>
+      <w:r>
+        <w:rPr>
+          <w:rFonts w:ascii="Times New Roman" w:hAnsi="Times New Roman" w:cs="Times New Roman"/>
+        </w:rPr>
+        <w:t xml:space="preserve">.). Redhat.com. </w:t>
+      </w:r>
+      <w:proofErr w:type="spellStart"/>
+      <w:r>
+        <w:rPr>
+          <w:rFonts w:ascii="Times New Roman" w:hAnsi="Times New Roman" w:cs="Times New Roman"/>
+        </w:rPr>
+        <w:t>Retrieved</w:t>
+      </w:r>
+      <w:proofErr w:type="spellEnd"/>
+      <w:r>
+        <w:rPr>
+          <w:rFonts w:ascii="Times New Roman" w:hAnsi="Times New Roman" w:cs="Times New Roman"/>
+        </w:rPr>
+        <w:t xml:space="preserve"> </w:t>
+      </w:r>
+      <w:proofErr w:type="spellStart"/>
+      <w:r>
+        <w:rPr>
+          <w:rFonts w:ascii="Times New Roman" w:hAnsi="Times New Roman" w:cs="Times New Roman"/>
+        </w:rPr>
+        <w:t>February</w:t>
+      </w:r>
+      <w:proofErr w:type="spellEnd"/>
+      <w:r>
+        <w:rPr>
+          <w:rFonts w:ascii="Times New Roman" w:hAnsi="Times New Roman" w:cs="Times New Roman"/>
+        </w:rPr>
+        <w:t xml:space="preserve"> 24, 2025, </w:t>
+      </w:r>
+      <w:proofErr w:type="spellStart"/>
+      <w:r>
+        <w:rPr>
+          <w:rFonts w:ascii="Times New Roman" w:hAnsi="Times New Roman" w:cs="Times New Roman"/>
+        </w:rPr>
+        <w:t>from</w:t>
+      </w:r>
+      <w:proofErr w:type="spellEnd"/>
+      <w:r>
+        <w:rPr>
+          <w:rFonts w:ascii="Times New Roman" w:hAnsi="Times New Roman" w:cs="Times New Roman"/>
+        </w:rPr>
+        <w:t xml:space="preserve"> https://www.redhat.com/es/topics/api/what-are-application-programming-interfaces</w:t>
       </w:r>
     </w:p>
     <w:p>
@@ -3321,19 +3807,181 @@
           <w:rFonts w:ascii="Times New Roman" w:hAnsi="Times New Roman" w:cs="Times New Roman"/>
         </w:rPr>
       </w:pPr>
+      <w:r>
+        <w:rPr>
+          <w:rFonts w:ascii="Times New Roman" w:hAnsi="Times New Roman" w:cs="Times New Roman"/>
+        </w:rPr>
+        <w:t xml:space="preserve">¿Qué es una notificación </w:t>
+      </w:r>
+      <w:proofErr w:type="spellStart"/>
+      <w:r>
+        <w:rPr>
+          <w:rFonts w:ascii="Times New Roman" w:hAnsi="Times New Roman" w:cs="Times New Roman"/>
+        </w:rPr>
+        <w:t>push</w:t>
+      </w:r>
+      <w:proofErr w:type="spellEnd"/>
+      <w:r>
+        <w:rPr>
+          <w:rFonts w:ascii="Times New Roman" w:hAnsi="Times New Roman" w:cs="Times New Roman"/>
+        </w:rPr>
+        <w:t xml:space="preserve">? (2024, </w:t>
+      </w:r>
+      <w:proofErr w:type="spellStart"/>
+      <w:r>
+        <w:rPr>
+          <w:rFonts w:ascii="Times New Roman" w:hAnsi="Times New Roman" w:cs="Times New Roman"/>
+        </w:rPr>
+        <w:t>September</w:t>
+      </w:r>
+      <w:proofErr w:type="spellEnd"/>
+      <w:r>
+        <w:rPr>
+          <w:rFonts w:ascii="Times New Roman" w:hAnsi="Times New Roman" w:cs="Times New Roman"/>
+        </w:rPr>
+        <w:t xml:space="preserve"> 24). </w:t>
+      </w:r>
       <w:r>
         <w:rPr>
           <w:rFonts w:ascii="Times New Roman" w:hAnsi="Times New Roman" w:cs="Times New Roman"/>
           <w:i/>
           <w:iCs/>
         </w:rPr>
+        <w:t>Ibm.com</w:t>
+      </w:r>
+      <w:r>
+        <w:rPr>
+          <w:rFonts w:ascii="Times New Roman" w:hAnsi="Times New Roman" w:cs="Times New Roman"/>
+        </w:rPr>
+        <w:t>. https://www.ibm.com/es-es/topics/push-notifications</w:t>
+      </w:r>
+    </w:p>
+    <w:p>
+      <w:pPr>
+        <w:ind w:left="360"/>
+        <w:rPr>
+          <w:rFonts w:ascii="Times New Roman" w:hAnsi="Times New Roman" w:cs="Times New Roman"/>
+        </w:rPr>
+      </w:pPr>
+      <w:r>
+        <w:rPr>
+          <w:rFonts w:ascii="Times New Roman" w:hAnsi="Times New Roman" w:cs="Times New Roman"/>
+          <w:i/>
+          <w:iCs/>
+        </w:rPr>
+        <w:t>¿Qué es UX?</w:t>
+      </w:r>
+      <w:r>
+        <w:rPr>
+          <w:rFonts w:ascii="Times New Roman" w:hAnsi="Times New Roman" w:cs="Times New Roman"/>
+        </w:rPr>
+        <w:t xml:space="preserve"> (2019, </w:t>
+      </w:r>
+      <w:proofErr w:type="spellStart"/>
+      <w:r>
+        <w:rPr>
+          <w:rFonts w:ascii="Times New Roman" w:hAnsi="Times New Roman" w:cs="Times New Roman"/>
+        </w:rPr>
+        <w:t>July</w:t>
+      </w:r>
+      <w:proofErr w:type="spellEnd"/>
+      <w:r>
+        <w:rPr>
+          <w:rFonts w:ascii="Times New Roman" w:hAnsi="Times New Roman" w:cs="Times New Roman"/>
+        </w:rPr>
+        <w:t xml:space="preserve"> 11). </w:t>
+      </w:r>
+      <w:proofErr w:type="spellStart"/>
+      <w:r>
+        <w:rPr>
+          <w:rFonts w:ascii="Times New Roman" w:hAnsi="Times New Roman" w:cs="Times New Roman"/>
+        </w:rPr>
+        <w:t>Domestika</w:t>
+      </w:r>
+      <w:proofErr w:type="spellEnd"/>
+      <w:r>
+        <w:rPr>
+          <w:rFonts w:ascii="Times New Roman" w:hAnsi="Times New Roman" w:cs="Times New Roman"/>
+        </w:rPr>
+        <w:t>. https://www.domestika.org/es/blog/2125-que-es-ux</w:t>
+      </w:r>
+    </w:p>
+    <w:p>
+      <w:pPr>
+        <w:ind w:left="360"/>
+        <w:rPr>
+          <w:rFonts w:ascii="Times New Roman" w:hAnsi="Times New Roman" w:cs="Times New Roman"/>
+        </w:rPr>
+      </w:pPr>
+      <w:r>
+        <w:rPr>
+          <w:rFonts w:ascii="Times New Roman" w:hAnsi="Times New Roman" w:cs="Times New Roman"/>
+          <w:i/>
+          <w:iCs/>
+        </w:rPr>
         <w:t>Superintendencia de Industria y Comercio</w:t>
       </w:r>
       <w:r>
         <w:rPr>
           <w:rFonts w:ascii="Times New Roman" w:hAnsi="Times New Roman" w:cs="Times New Roman"/>
         </w:rPr>
-        <w:t>. (n.d.). Gov.co. Retrieved February 24, 2025, from https://www.sic.gov.co/manejo-de-informacion-personal</w:t>
+        <w:t>. (</w:t>
+      </w:r>
+      <w:proofErr w:type="spellStart"/>
+      <w:r>
+        <w:rPr>
+          <w:rFonts w:ascii="Times New Roman" w:hAnsi="Times New Roman" w:cs="Times New Roman"/>
+        </w:rPr>
+        <w:t>n.d</w:t>
+      </w:r>
+      <w:proofErr w:type="spellEnd"/>
+      <w:r>
+        <w:rPr>
+          <w:rFonts w:ascii="Times New Roman" w:hAnsi="Times New Roman" w:cs="Times New Roman"/>
+        </w:rPr>
+        <w:t xml:space="preserve">.). Gov.co. </w:t>
+      </w:r>
+      <w:proofErr w:type="spellStart"/>
+      <w:r>
+        <w:rPr>
+          <w:rFonts w:ascii="Times New Roman" w:hAnsi="Times New Roman" w:cs="Times New Roman"/>
+        </w:rPr>
+        <w:t>Retrieved</w:t>
+      </w:r>
+      <w:proofErr w:type="spellEnd"/>
+      <w:r>
+        <w:rPr>
+          <w:rFonts w:ascii="Times New Roman" w:hAnsi="Times New Roman" w:cs="Times New Roman"/>
+        </w:rPr>
+        <w:t xml:space="preserve"> </w:t>
+      </w:r>
+      <w:proofErr w:type="spellStart"/>
+      <w:r>
+        <w:rPr>
+          <w:rFonts w:ascii="Times New Roman" w:hAnsi="Times New Roman" w:cs="Times New Roman"/>
+        </w:rPr>
+        <w:t>February</w:t>
+      </w:r>
+      <w:proofErr w:type="spellEnd"/>
+      <w:r>
+        <w:rPr>
+          <w:rFonts w:ascii="Times New Roman" w:hAnsi="Times New Roman" w:cs="Times New Roman"/>
+        </w:rPr>
+        <w:t xml:space="preserve"> 24, 2025, </w:t>
+      </w:r>
+      <w:proofErr w:type="spellStart"/>
+      <w:r>
+        <w:rPr>
+          <w:rFonts w:ascii="Times New Roman" w:hAnsi="Times New Roman" w:cs="Times New Roman"/>
+        </w:rPr>
+        <w:t>from</w:t>
+      </w:r>
+      <w:proofErr w:type="spellEnd"/>
+      <w:r>
+        <w:rPr>
+          <w:rFonts w:ascii="Times New Roman" w:hAnsi="Times New Roman" w:cs="Times New Roman"/>
+        </w:rPr>
+        <w:t xml:space="preserve"> https://www.sic.gov.co/manejo-de-informacion-personal</w:t>
       </w:r>
     </w:p>
     <w:p>
@@ -3395,6 +4043,7 @@
         <w:rPr>
           <w:rFonts w:ascii="Times New Roman" w:hAnsi="Times New Roman" w:cs="Times New Roman"/>
         </w:rPr>
+        <w:lastRenderedPageBreak/>
         <w:t>El sistema de transporte compartido (STC) busca ofrecer una solución eficiente para la movilidad, A través de sus funcionalidades clave como la búsqueda y reserva de viajes, pagos electrónicos, consultas, reportes, y gestión de reseñas y denuncias, el sistema garantiza una experiencia confiable para pasajeros y conductores.</w:t>
       </w:r>
     </w:p>
@@ -3458,7 +4107,7 @@
 </file>
 
 <file path=word/numbering.xml><?xml version="1.0" encoding="utf-8"?>
-<w:numbering xmlns:wpc="http://schemas.microsoft.com/office/word/2010/wordprocessingCanvas" xmlns:cx="http://schemas.microsoft.com/office/drawing/2014/chartex" xmlns:cx1="http://schemas.microsoft.com/office/drawing/2015/9/8/chartex" xmlns:cx2="http://schemas.microsoft.com/office/drawing/2015/10/21/chartex" xmlns:cx3="http://schemas.microsoft.com/office/drawing/2016/5/9/chartex" xmlns:cx4="http://schemas.microsoft.com/office/drawing/2016/5/10/chartex" xmlns:cx5="http://schemas.microsoft.com/office/drawing/2016/5/11/chartex" xmlns:cx6="http://schemas.microsoft.com/office/drawing/2016/5/12/chartex" xmlns:cx7="http://schemas.microsoft.com/office/drawing/2016/5/13/chartex" xmlns:cx8="http://schemas.microsoft.com/office/drawing/2016/5/14/chartex" xmlns:mc="http://schemas.openxmlformats.org/markup-compatibility/2006" xmlns:aink="http://schemas.microsoft.com/office/drawing/2016/ink" xmlns:am3d="http://schemas.microsoft.com/office/drawing/2017/model3d" xmlns:o="urn:schemas-microsoft-com:office:office" xmlns:r="http://schemas.openxmlformats.org/officeDocument/2006/relationships" xmlns:m="http://schemas.openxmlformats.org/officeDocument/2006/math" xmlns:v="urn:schemas-microsoft-com:vml" xmlns:wp14="http://schemas.microsoft.com/office/word/2010/wordprocessingDrawing" xmlns:wp="http://schemas.openxmlformats.org/drawingml/2006/wordprocessingDrawing" xmlns:w10="urn:schemas-microsoft-com:office:word" xmlns:w="http://schemas.openxmlformats.org/wordprocessingml/2006/main" xmlns:w14="http://schemas.microsoft.com/office/word/2010/wordml" xmlns:w15="http://schemas.microsoft.com/office/word/2012/wordml" xmlns:w16cex="http://schemas.microsoft.com/office/word/2018/wordml/cex" xmlns:w16cid="http://schemas.microsoft.com/office/word/2016/wordml/cid" xmlns:w16="http://schemas.microsoft.com/office/word/2018/wordml" xmlns:w16sdtdh="http://schemas.microsoft.com/office/word/2020/wordml/sdtdatahash" xmlns:w16se="http://schemas.microsoft.com/office/word/2015/wordml/symex" xmlns:wpg="http://schemas.microsoft.com/office/word/2010/wordprocessingGroup" xmlns:wpi="http://schemas.microsoft.com/office/word/2010/wordprocessingInk" xmlns:wne="http://schemas.microsoft.com/office/word/2006/wordml" xmlns:wps="http://schemas.microsoft.com/office/word/2010/wordprocessingShape" mc:Ignorable="w14 w15 w16se w16cid w16 w16cex w16sdtdh wp14">
+<w:numbering xmlns:wpc="http://schemas.microsoft.com/office/word/2010/wordprocessingCanvas" xmlns:cx="http://schemas.microsoft.com/office/drawing/2014/chartex" xmlns:cx1="http://schemas.microsoft.com/office/drawing/2015/9/8/chartex" xmlns:cx2="http://schemas.microsoft.com/office/drawing/2015/10/21/chartex" xmlns:cx3="http://schemas.microsoft.com/office/drawing/2016/5/9/chartex" xmlns:cx4="http://schemas.microsoft.com/office/drawing/2016/5/10/chartex" xmlns:cx5="http://schemas.microsoft.com/office/drawing/2016/5/11/chartex" xmlns:cx6="http://schemas.microsoft.com/office/drawing/2016/5/12/chartex" xmlns:cx7="http://schemas.microsoft.com/office/drawing/2016/5/13/chartex" xmlns:cx8="http://schemas.microsoft.com/office/drawing/2016/5/14/chartex" xmlns:mc="http://schemas.openxmlformats.org/markup-compatibility/2006" xmlns:aink="http://schemas.microsoft.com/office/drawing/2016/ink" xmlns:am3d="http://schemas.microsoft.com/office/drawing/2017/model3d" xmlns:o="urn:schemas-microsoft-com:office:office" xmlns:oel="http://schemas.microsoft.com/office/2019/extlst" xmlns:r="http://schemas.openxmlformats.org/officeDocument/2006/relationships" xmlns:m="http://schemas.openxmlformats.org/officeDocument/2006/math" xmlns:v="urn:schemas-microsoft-com:vml" xmlns:wp14="http://schemas.microsoft.com/office/word/2010/wordprocessingDrawing" xmlns:wp="http://schemas.openxmlformats.org/drawingml/2006/wordprocessingDrawing" xmlns:w10="urn:schemas-microsoft-com:office:word" xmlns:w="http://schemas.openxmlformats.org/wordprocessingml/2006/main" xmlns:w14="http://schemas.microsoft.com/office/word/2010/wordml" xmlns:w15="http://schemas.microsoft.com/office/word/2012/wordml" xmlns:w16cex="http://schemas.microsoft.com/office/word/2018/wordml/cex" xmlns:w16cid="http://schemas.microsoft.com/office/word/2016/wordml/cid" xmlns:w16="http://schemas.microsoft.com/office/word/2018/wordml" xmlns:w16du="http://schemas.microsoft.com/office/word/2023/wordml/word16du" xmlns:w16sdtdh="http://schemas.microsoft.com/office/word/2020/wordml/sdtdatahash" xmlns:w16sdtfl="http://schemas.microsoft.com/office/word/2024/wordml/sdtformatlock" xmlns:w16se="http://schemas.microsoft.com/office/word/2015/wordml/symex" xmlns:wpg="http://schemas.microsoft.com/office/word/2010/wordprocessingGroup" xmlns:wpi="http://schemas.microsoft.com/office/word/2010/wordprocessingInk" xmlns:wne="http://schemas.microsoft.com/office/word/2006/wordml" xmlns:wps="http://schemas.microsoft.com/office/word/2010/wordprocessingShape" mc:Ignorable="w14 w15 w16se w16cid w16 w16cex w16sdtdh w16sdtfl w16du wp14">
   <w:abstractNum w:abstractNumId="0" w15:restartNumberingAfterBreak="0">
     <w:nsid w:val="041E1916"/>
     <w:multiLevelType w:val="multilevel"/>
@@ -6763,80 +7412,80 @@
       </w:rPr>
     </w:lvl>
   </w:abstractNum>
-  <w:num w:numId="1">
+  <w:num w:numId="1" w16cid:durableId="394162808">
     <w:abstractNumId w:val="15"/>
   </w:num>
-  <w:num w:numId="2">
+  <w:num w:numId="2" w16cid:durableId="1746800235">
     <w:abstractNumId w:val="17"/>
   </w:num>
-  <w:num w:numId="3">
+  <w:num w:numId="3" w16cid:durableId="1669020676">
     <w:abstractNumId w:val="21"/>
   </w:num>
-  <w:num w:numId="4">
+  <w:num w:numId="4" w16cid:durableId="1474366790">
     <w:abstractNumId w:val="4"/>
   </w:num>
-  <w:num w:numId="5">
+  <w:num w:numId="5" w16cid:durableId="1477648791">
     <w:abstractNumId w:val="7"/>
   </w:num>
-  <w:num w:numId="6">
+  <w:num w:numId="6" w16cid:durableId="1452895961">
     <w:abstractNumId w:val="12"/>
   </w:num>
-  <w:num w:numId="7">
+  <w:num w:numId="7" w16cid:durableId="418138079">
     <w:abstractNumId w:val="0"/>
   </w:num>
-  <w:num w:numId="8">
+  <w:num w:numId="8" w16cid:durableId="865757782">
     <w:abstractNumId w:val="22"/>
   </w:num>
-  <w:num w:numId="9">
+  <w:num w:numId="9" w16cid:durableId="1774208654">
     <w:abstractNumId w:val="9"/>
   </w:num>
-  <w:num w:numId="10">
+  <w:num w:numId="10" w16cid:durableId="202908641">
     <w:abstractNumId w:val="18"/>
   </w:num>
-  <w:num w:numId="11">
+  <w:num w:numId="11" w16cid:durableId="326829315">
     <w:abstractNumId w:val="6"/>
   </w:num>
-  <w:num w:numId="12">
+  <w:num w:numId="12" w16cid:durableId="1201239490">
     <w:abstractNumId w:val="11"/>
   </w:num>
-  <w:num w:numId="13">
+  <w:num w:numId="13" w16cid:durableId="844247018">
     <w:abstractNumId w:val="16"/>
   </w:num>
-  <w:num w:numId="14">
+  <w:num w:numId="14" w16cid:durableId="96290595">
     <w:abstractNumId w:val="8"/>
   </w:num>
-  <w:num w:numId="15">
+  <w:num w:numId="15" w16cid:durableId="636833895">
     <w:abstractNumId w:val="5"/>
   </w:num>
-  <w:num w:numId="16">
+  <w:num w:numId="16" w16cid:durableId="864250548">
     <w:abstractNumId w:val="14"/>
   </w:num>
-  <w:num w:numId="17">
+  <w:num w:numId="17" w16cid:durableId="398409134">
     <w:abstractNumId w:val="13"/>
   </w:num>
-  <w:num w:numId="18">
+  <w:num w:numId="18" w16cid:durableId="655885922">
     <w:abstractNumId w:val="1"/>
   </w:num>
-  <w:num w:numId="19">
+  <w:num w:numId="19" w16cid:durableId="1894654733">
     <w:abstractNumId w:val="3"/>
   </w:num>
-  <w:num w:numId="20">
+  <w:num w:numId="20" w16cid:durableId="1678652575">
     <w:abstractNumId w:val="19"/>
   </w:num>
-  <w:num w:numId="21">
+  <w:num w:numId="21" w16cid:durableId="382408637">
     <w:abstractNumId w:val="2"/>
   </w:num>
-  <w:num w:numId="22">
+  <w:num w:numId="22" w16cid:durableId="999310499">
     <w:abstractNumId w:val="10"/>
   </w:num>
-  <w:num w:numId="23">
+  <w:num w:numId="23" w16cid:durableId="181867288">
     <w:abstractNumId w:val="20"/>
   </w:num>
 </w:numbering>
 </file>
 
 <file path=word/styles.xml><?xml version="1.0" encoding="utf-8"?>
-<w:styles xmlns:mc="http://schemas.openxmlformats.org/markup-compatibility/2006" xmlns:r="http://schemas.openxmlformats.org/officeDocument/2006/relationships" xmlns:w="http://schemas.openxmlformats.org/wordprocessingml/2006/main" xmlns:w14="http://schemas.microsoft.com/office/word/2010/wordml" xmlns:w15="http://schemas.microsoft.com/office/word/2012/wordml" xmlns:w16cex="http://schemas.microsoft.com/office/word/2018/wordml/cex" xmlns:w16cid="http://schemas.microsoft.com/office/word/2016/wordml/cid" xmlns:w16="http://schemas.microsoft.com/office/word/2018/wordml" xmlns:w16sdtdh="http://schemas.microsoft.com/office/word/2020/wordml/sdtdatahash" xmlns:w16se="http://schemas.microsoft.com/office/word/2015/wordml/symex" mc:Ignorable="w14 w15 w16se w16cid w16 w16cex w16sdtdh">
+<w:styles xmlns:mc="http://schemas.openxmlformats.org/markup-compatibility/2006" xmlns:r="http://schemas.openxmlformats.org/officeDocument/2006/relationships" xmlns:w="http://schemas.openxmlformats.org/wordprocessingml/2006/main" xmlns:w14="http://schemas.microsoft.com/office/word/2010/wordml" xmlns:w15="http://schemas.microsoft.com/office/word/2012/wordml" xmlns:w16cex="http://schemas.microsoft.com/office/word/2018/wordml/cex" xmlns:w16cid="http://schemas.microsoft.com/office/word/2016/wordml/cid" xmlns:w16="http://schemas.microsoft.com/office/word/2018/wordml" xmlns:w16du="http://schemas.microsoft.com/office/word/2023/wordml/word16du" xmlns:w16sdtdh="http://schemas.microsoft.com/office/word/2020/wordml/sdtdatahash" xmlns:w16sdtfl="http://schemas.microsoft.com/office/word/2024/wordml/sdtformatlock" xmlns:w16se="http://schemas.microsoft.com/office/word/2015/wordml/symex" mc:Ignorable="w14 w15 w16se w16cid w16 w16cex w16sdtdh w16sdtfl w16du">
   <w:docDefaults>
     <w:rPrDefault>
       <w:rPr>

</xml_diff>